<commit_message>
Logical Changes from Client Reg according to Svitsai
</commit_message>
<xml_diff>
--- a/Templates/HIVResultTemplate.docx
+++ b/Templates/HIVResultTemplate.docx
@@ -55,8 +55,6 @@
           <w:u w:val="single"/>
         </w:rPr>
       </w:pPr>
-      <w:bookmarkStart w:id="0" w:name="_GoBack"/>
-      <w:bookmarkEnd w:id="0"/>
       <w:r>
         <w:rPr>
           <w:rFonts w:ascii="Times New Roman" w:hAnsi="Times New Roman" w:cs="Times New Roman"/>
@@ -580,8 +578,19 @@
                 <w:sz w:val="24"/>
                 <w:szCs w:val="24"/>
               </w:rPr>
-              <w:t>SD Bioline</w:t>
-            </w:r>
+              <w:t xml:space="preserve">SD </w:t>
+            </w:r>
+            <w:proofErr w:type="spellStart"/>
+            <w:r>
+              <w:rPr>
+                <w:rFonts w:ascii="Times New Roman" w:hAnsi="Times New Roman" w:cs="Times New Roman"/>
+                <w:b/>
+                <w:sz w:val="24"/>
+                <w:szCs w:val="24"/>
+              </w:rPr>
+              <w:t>Bioline</w:t>
+            </w:r>
+            <w:proofErr w:type="spellEnd"/>
           </w:p>
         </w:tc>
         <w:tc>
@@ -797,68 +806,6 @@
         </w:rPr>
         <w:t>QRCODE</w:t>
       </w:r>
-    </w:p>
-    <w:p>
-      <w:pPr>
-        <w:rPr>
-          <w:rFonts w:ascii="Times New Roman" w:hAnsi="Times New Roman" w:cs="Times New Roman"/>
-          <w:b/>
-          <w:sz w:val="24"/>
-          <w:szCs w:val="24"/>
-        </w:rPr>
-      </w:pPr>
-      <w:r>
-        <w:rPr>
-          <w:rFonts w:ascii="Times New Roman" w:hAnsi="Times New Roman" w:cs="Times New Roman"/>
-          <w:b/>
-          <w:sz w:val="24"/>
-          <w:szCs w:val="24"/>
-        </w:rPr>
-        <w:t>Interpretation:</w:t>
-      </w:r>
-    </w:p>
-    <w:p>
-      <w:pPr>
-        <w:rPr>
-          <w:rFonts w:ascii="Times New Roman" w:hAnsi="Times New Roman" w:cs="Times New Roman"/>
-          <w:sz w:val="24"/>
-          <w:szCs w:val="24"/>
-        </w:rPr>
-      </w:pPr>
-      <w:r>
-        <w:rPr>
-          <w:rFonts w:ascii="Times New Roman" w:hAnsi="Times New Roman" w:cs="Times New Roman"/>
-          <w:sz w:val="24"/>
-          <w:szCs w:val="24"/>
-        </w:rPr>
-        <w:t>A negative result indicates that no HIV 1 or HIV 2 antibodies are currently circulating in the body, and should be treated after a minimum of 3 months (i.e. 90 days).</w:t>
-      </w:r>
-    </w:p>
-    <w:p>
-      <w:pPr>
-        <w:rPr>
-          <w:rFonts w:ascii="Times New Roman" w:hAnsi="Times New Roman" w:cs="Times New Roman"/>
-          <w:sz w:val="24"/>
-          <w:szCs w:val="24"/>
-        </w:rPr>
-      </w:pPr>
-      <w:r>
-        <w:rPr>
-          <w:rFonts w:ascii="Times New Roman" w:hAnsi="Times New Roman" w:cs="Times New Roman"/>
-          <w:sz w:val="24"/>
-          <w:szCs w:val="24"/>
-        </w:rPr>
-        <w:t>A positive result should be confirmed using molecular based test.</w:t>
-      </w:r>
-    </w:p>
-    <w:p>
-      <w:pPr>
-        <w:rPr>
-          <w:rFonts w:ascii="Times New Roman" w:hAnsi="Times New Roman" w:cs="Times New Roman"/>
-          <w:sz w:val="24"/>
-          <w:szCs w:val="24"/>
-        </w:rPr>
-      </w:pPr>
     </w:p>
     <w:tbl>
       <w:tblPr>
@@ -867,15 +814,148 @@
         <w:tblLook w:val="04A0" w:firstRow="1" w:lastRow="0" w:firstColumn="1" w:lastColumn="0" w:noHBand="0" w:noVBand="1"/>
       </w:tblPr>
       <w:tblGrid>
-        <w:gridCol w:w="2337"/>
-        <w:gridCol w:w="3148"/>
+        <w:gridCol w:w="1885"/>
+        <w:gridCol w:w="7465"/>
+      </w:tblGrid>
+      <w:tr>
+        <w:tc>
+          <w:tcPr>
+            <w:tcW w:w="1885" w:type="dxa"/>
+          </w:tcPr>
+          <w:p>
+            <w:pPr>
+              <w:rPr>
+                <w:rFonts w:ascii="Times New Roman" w:hAnsi="Times New Roman" w:cs="Times New Roman"/>
+                <w:b/>
+                <w:sz w:val="24"/>
+                <w:szCs w:val="24"/>
+              </w:rPr>
+            </w:pPr>
+            <w:r>
+              <w:rPr>
+                <w:rFonts w:ascii="Times New Roman" w:hAnsi="Times New Roman" w:cs="Times New Roman"/>
+                <w:b/>
+                <w:sz w:val="24"/>
+                <w:szCs w:val="24"/>
+              </w:rPr>
+              <w:t>Comment</w:t>
+            </w:r>
+          </w:p>
+        </w:tc>
+        <w:tc>
+          <w:tcPr>
+            <w:tcW w:w="7465" w:type="dxa"/>
+          </w:tcPr>
+          <w:p>
+            <w:pPr>
+              <w:rPr>
+                <w:rFonts w:ascii="Times New Roman" w:hAnsi="Times New Roman" w:cs="Times New Roman"/>
+                <w:b/>
+                <w:sz w:val="24"/>
+                <w:szCs w:val="24"/>
+              </w:rPr>
+            </w:pPr>
+            <w:r>
+              <w:rPr>
+                <w:rFonts w:ascii="Times New Roman" w:hAnsi="Times New Roman" w:cs="Times New Roman"/>
+                <w:b/>
+                <w:sz w:val="24"/>
+                <w:szCs w:val="24"/>
+              </w:rPr>
+              <w:t>[COMM]</w:t>
+            </w:r>
+          </w:p>
+        </w:tc>
+      </w:tr>
+    </w:tbl>
+    <w:p>
+      <w:pPr>
+        <w:rPr>
+          <w:rFonts w:ascii="Times New Roman" w:hAnsi="Times New Roman" w:cs="Times New Roman"/>
+          <w:b/>
+          <w:sz w:val="24"/>
+          <w:szCs w:val="24"/>
+        </w:rPr>
+      </w:pPr>
+    </w:p>
+    <w:p>
+      <w:pPr>
+        <w:rPr>
+          <w:rFonts w:ascii="Times New Roman" w:hAnsi="Times New Roman" w:cs="Times New Roman"/>
+          <w:b/>
+          <w:sz w:val="24"/>
+          <w:szCs w:val="24"/>
+        </w:rPr>
+      </w:pPr>
+      <w:r>
+        <w:rPr>
+          <w:rFonts w:ascii="Times New Roman" w:hAnsi="Times New Roman" w:cs="Times New Roman"/>
+          <w:b/>
+          <w:sz w:val="24"/>
+          <w:szCs w:val="24"/>
+        </w:rPr>
+        <w:t>Interpretation:</w:t>
+      </w:r>
+    </w:p>
+    <w:p>
+      <w:pPr>
+        <w:rPr>
+          <w:rFonts w:ascii="Times New Roman" w:hAnsi="Times New Roman" w:cs="Times New Roman"/>
+          <w:sz w:val="24"/>
+          <w:szCs w:val="24"/>
+        </w:rPr>
+      </w:pPr>
+      <w:r>
+        <w:rPr>
+          <w:rFonts w:ascii="Times New Roman" w:hAnsi="Times New Roman" w:cs="Times New Roman"/>
+          <w:sz w:val="24"/>
+          <w:szCs w:val="24"/>
+        </w:rPr>
+        <w:t>A negative result indicates that no HIV 1 or HIV 2 antibodies are currently circulating in the body, and should be treated after a minimum of 3 months (i.e. 90 days).</w:t>
+      </w:r>
+    </w:p>
+    <w:p>
+      <w:pPr>
+        <w:rPr>
+          <w:rFonts w:ascii="Times New Roman" w:hAnsi="Times New Roman" w:cs="Times New Roman"/>
+          <w:sz w:val="24"/>
+          <w:szCs w:val="24"/>
+        </w:rPr>
+      </w:pPr>
+      <w:r>
+        <w:rPr>
+          <w:rFonts w:ascii="Times New Roman" w:hAnsi="Times New Roman" w:cs="Times New Roman"/>
+          <w:sz w:val="24"/>
+          <w:szCs w:val="24"/>
+        </w:rPr>
+        <w:t>A positive result should be confirmed using molecular based test.</w:t>
+      </w:r>
+    </w:p>
+    <w:p>
+      <w:pPr>
+        <w:rPr>
+          <w:rFonts w:ascii="Times New Roman" w:hAnsi="Times New Roman" w:cs="Times New Roman"/>
+          <w:sz w:val="24"/>
+          <w:szCs w:val="24"/>
+        </w:rPr>
+      </w:pPr>
+    </w:p>
+    <w:tbl>
+      <w:tblPr>
+        <w:tblStyle w:val="TableGrid"/>
+        <w:tblW w:w="0" w:type="auto"/>
+        <w:tblLook w:val="04A0" w:firstRow="1" w:lastRow="0" w:firstColumn="1" w:lastColumn="0" w:noHBand="0" w:noVBand="1"/>
+      </w:tblPr>
+      <w:tblGrid>
+        <w:gridCol w:w="1885"/>
+        <w:gridCol w:w="3600"/>
         <w:gridCol w:w="630"/>
         <w:gridCol w:w="3235"/>
       </w:tblGrid>
       <w:tr>
         <w:tc>
           <w:tcPr>
-            <w:tcW w:w="2337" w:type="dxa"/>
+            <w:tcW w:w="1885" w:type="dxa"/>
           </w:tcPr>
           <w:p>
             <w:pPr>
@@ -894,7 +974,7 @@
         </w:tc>
         <w:tc>
           <w:tcPr>
-            <w:tcW w:w="3148" w:type="dxa"/>
+            <w:tcW w:w="3600" w:type="dxa"/>
           </w:tcPr>
           <w:p>
             <w:pPr>
@@ -951,7 +1031,7 @@
       <w:tr>
         <w:tc>
           <w:tcPr>
-            <w:tcW w:w="2337" w:type="dxa"/>
+            <w:tcW w:w="1885" w:type="dxa"/>
           </w:tcPr>
           <w:p>
             <w:pPr>
@@ -970,7 +1050,7 @@
         </w:tc>
         <w:tc>
           <w:tcPr>
-            <w:tcW w:w="3148" w:type="dxa"/>
+            <w:tcW w:w="3600" w:type="dxa"/>
           </w:tcPr>
           <w:p>
             <w:pPr>
@@ -1081,6 +1161,7 @@
           <w:rFonts w:ascii="Times New Roman" w:hAnsi="Times New Roman" w:cs="Times New Roman"/>
         </w:rPr>
       </w:pPr>
+      <w:bookmarkStart w:id="0" w:name="_GoBack"/>
       <w:r>
         <w:rPr>
           <w:rFonts w:ascii="Times New Roman" w:hAnsi="Times New Roman" w:cs="Times New Roman"/>
@@ -1096,10 +1177,10 @@
               <wp:anchor distT="0" distB="0" distL="114300" distR="114300" simplePos="0" relativeHeight="251662336" behindDoc="0" locked="0" layoutInCell="1" allowOverlap="1">
                 <wp:simplePos x="0" y="0"/>
                 <wp:positionH relativeFrom="margin">
-                  <wp:align>center</wp:align>
+                  <wp:posOffset>-247650</wp:posOffset>
                 </wp:positionH>
                 <wp:positionV relativeFrom="paragraph">
-                  <wp:posOffset>1085215</wp:posOffset>
+                  <wp:posOffset>1028065</wp:posOffset>
                 </wp:positionV>
                 <wp:extent cx="6410325" cy="9525"/>
                 <wp:effectExtent l="0" t="0" r="28575" b="28575"/>
@@ -1142,7 +1223,7 @@
           </mc:Choice>
           <mc:Fallback>
             <w:pict>
-              <v:line w14:anchorId="58B05175" id="Straight Connector 8" o:spid="_x0000_s1026" style="position:absolute;flip:y;z-index:251662336;visibility:visible;mso-wrap-style:square;mso-wrap-distance-left:9pt;mso-wrap-distance-top:0;mso-wrap-distance-right:9pt;mso-wrap-distance-bottom:0;mso-position-horizontal:center;mso-position-horizontal-relative:margin;mso-position-vertical:absolute;mso-position-vertical-relative:text" from="0,85.45pt" to="504.75pt,86.2pt" o:gfxdata="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" strokecolor="black [3200]" strokeweight=".5pt">
+              <v:line w14:anchorId="1216540A" id="Straight Connector 8" o:spid="_x0000_s1026" style="position:absolute;flip:y;z-index:251662336;visibility:visible;mso-wrap-style:square;mso-wrap-distance-left:9pt;mso-wrap-distance-top:0;mso-wrap-distance-right:9pt;mso-wrap-distance-bottom:0;mso-position-horizontal:absolute;mso-position-horizontal-relative:margin;mso-position-vertical:absolute;mso-position-vertical-relative:text" from="-19.5pt,80.95pt" to="485.25pt,81.7pt" o:gfxdata="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" strokecolor="black [3200]" strokeweight=".5pt">
                 <v:stroke joinstyle="miter"/>
                 <w10:wrap anchorx="margin"/>
               </v:line>
@@ -1150,6 +1231,7 @@
           </mc:Fallback>
         </mc:AlternateContent>
       </w:r>
+      <w:bookmarkEnd w:id="0"/>
       <w:r>
         <w:rPr>
           <w:rFonts w:ascii="Times New Roman" w:hAnsi="Times New Roman" w:cs="Times New Roman"/>

</xml_diff>